<commit_message>
revisi sesuai gmeet lalu
</commit_message>
<xml_diff>
--- a/template/template_laporan_surat.docx
+++ b/template/template_laporan_surat.docx
@@ -45,6 +45,12 @@
             <w:insideH w:val="single" w:color="auto" w:sz="4" w:space="0"/>
             <w:insideV w:val="single" w:color="auto" w:sz="4" w:space="0"/>
           </w:tblBorders>
+          <w:tblCellMar>
+            <w:top w:w="0" w:type="dxa"/>
+            <w:left w:w="108" w:type="dxa"/>
+            <w:bottom w:w="0" w:type="dxa"/>
+            <w:right w:w="108" w:type="dxa"/>
+          </w:tblCellMar>
         </w:tblPrEx>
         <w:tc>
           <w:tcPr>
@@ -62,8 +68,6 @@
                 <w:lang w:val="en-US"/>
               </w:rPr>
             </w:pPr>
-            <w:bookmarkStart w:id="0" w:name="_GoBack"/>
-            <w:bookmarkEnd w:id="0"/>
             <w:r>
               <w:rPr>
                 <w:rFonts w:hint="default"/>
@@ -334,7 +338,7 @@
                 <w:vertAlign w:val="baseline"/>
                 <w:lang w:val="en-US"/>
               </w:rPr>
-              <w:t>${asall}</w:t>
+              <w:t>${asal}</w:t>
             </w:r>
           </w:p>
         </w:tc>
@@ -529,21 +533,10 @@
           <w:szCs w:val="22"/>
           <w:lang w:val="en-US"/>
         </w:rPr>
-        <w:t>PERIODE ${awal} s/d ${akhir}</w:t>
+        <w:t xml:space="preserve">PERIODE ${bulan} ${tahun} </w:t>
       </w:r>
-    </w:p>
-    <w:p>
-      <w:pPr>
-        <w:jc w:val="center"/>
-        <w:rPr>
-          <w:rFonts w:hint="default"/>
-          <w:b/>
-          <w:bCs/>
-          <w:sz w:val="22"/>
-          <w:szCs w:val="22"/>
-          <w:lang w:val="en-US"/>
-        </w:rPr>
-      </w:pPr>
+      <w:bookmarkStart w:id="0" w:name="_GoBack"/>
+      <w:bookmarkEnd w:id="0"/>
     </w:p>
     <w:p>
       <w:pPr>
@@ -611,7 +604,7 @@
     <w:lsdException w:unhideWhenUsed="0" w:uiPriority="0" w:semiHidden="0" w:name="footnote text"/>
     <w:lsdException w:unhideWhenUsed="0" w:uiPriority="0" w:semiHidden="0" w:name="annotation text"/>
     <w:lsdException w:unhideWhenUsed="0" w:uiPriority="0" w:semiHidden="0" w:name="header"/>
-    <w:lsdException w:unhideWhenUsed="0" w:uiPriority="0" w:semiHidden="0" w:name="footer"/>
+    <w:lsdException w:qFormat="1" w:unhideWhenUsed="0" w:uiPriority="0" w:semiHidden="0" w:name="footer"/>
     <w:lsdException w:unhideWhenUsed="0" w:uiPriority="0" w:semiHidden="0" w:name="index heading"/>
     <w:lsdException w:qFormat="1" w:uiPriority="0" w:name="caption"/>
     <w:lsdException w:unhideWhenUsed="0" w:uiPriority="0" w:semiHidden="0" w:name="table of figures"/>
@@ -727,7 +720,7 @@
     <w:lsdException w:unhideWhenUsed="0" w:uiPriority="0" w:semiHidden="0" w:name="Table Web 2"/>
     <w:lsdException w:unhideWhenUsed="0" w:uiPriority="0" w:semiHidden="0" w:name="Table Web 3"/>
     <w:lsdException w:unhideWhenUsed="0" w:uiPriority="0" w:semiHidden="0" w:name="Balloon Text"/>
-    <w:lsdException w:unhideWhenUsed="0" w:uiPriority="0" w:semiHidden="0" w:name="Table Grid"/>
+    <w:lsdException w:qFormat="1" w:unhideWhenUsed="0" w:uiPriority="0" w:semiHidden="0" w:name="Table Grid"/>
     <w:lsdException w:unhideWhenUsed="0" w:uiPriority="0" w:semiHidden="0" w:name="Table Theme"/>
     <w:lsdException w:unhideWhenUsed="0" w:uiPriority="60" w:semiHidden="0" w:name="Light Shading"/>
     <w:lsdException w:unhideWhenUsed="0" w:uiPriority="61" w:semiHidden="0" w:name="Light List"/>
@@ -859,6 +852,7 @@
   <w:style w:type="paragraph" w:styleId="4">
     <w:name w:val="footer"/>
     <w:basedOn w:val="1"/>
+    <w:qFormat/>
     <w:uiPriority w:val="0"/>
     <w:pPr>
       <w:tabs>
@@ -892,6 +886,7 @@
   <w:style w:type="table" w:styleId="6">
     <w:name w:val="Table Grid"/>
     <w:basedOn w:val="3"/>
+    <w:qFormat/>
     <w:uiPriority w:val="0"/>
     <w:pPr>
       <w:widowControl w:val="0"/>

</xml_diff>